<commit_message>
fix bag with about screen add func of add and del users update db
</commit_message>
<xml_diff>
--- a/about/техническое задание.docx
+++ b/about/техническое задание.docx
@@ -33,7 +33,6 @@
           <w:iCs/>
           <w:sz w:val="28"/>
           <w:szCs w:val="28"/>
-          <w:lang w:val="en-US"/>
         </w:rPr>
       </w:pPr>
       <w:hyperlink r:id="rId5" w:history="1">
@@ -47,7 +46,18 @@
             <w:szCs w:val="28"/>
             <w:lang w:val="en-US"/>
           </w:rPr>
-          <w:t>t.m</w:t>
+          <w:t>t</w:t>
+        </w:r>
+        <w:r>
+          <w:rPr>
+            <w:rStyle w:val="a4"/>
+            <w:rFonts w:ascii="Times New Roman" w:hAnsi="Times New Roman" w:cs="Times New Roman"/>
+            <w:i/>
+            <w:iCs/>
+            <w:sz w:val="28"/>
+            <w:szCs w:val="28"/>
+          </w:rPr>
+          <w:t>.</w:t>
         </w:r>
         <w:r>
           <w:rPr>
@@ -59,7 +69,18 @@
             <w:szCs w:val="28"/>
             <w:lang w:val="en-US"/>
           </w:rPr>
-          <w:t>e</w:t>
+          <w:t>me</w:t>
+        </w:r>
+        <w:r>
+          <w:rPr>
+            <w:rStyle w:val="a4"/>
+            <w:rFonts w:ascii="Times New Roman" w:hAnsi="Times New Roman" w:cs="Times New Roman"/>
+            <w:i/>
+            <w:iCs/>
+            <w:sz w:val="28"/>
+            <w:szCs w:val="28"/>
+          </w:rPr>
+          <w:t>/</w:t>
         </w:r>
         <w:r>
           <w:rPr>
@@ -71,7 +92,18 @@
             <w:szCs w:val="28"/>
             <w:lang w:val="en-US"/>
           </w:rPr>
-          <w:t>/</w:t>
+          <w:t>forever</w:t>
+        </w:r>
+        <w:r>
+          <w:rPr>
+            <w:rStyle w:val="a4"/>
+            <w:rFonts w:ascii="Times New Roman" w:hAnsi="Times New Roman" w:cs="Times New Roman"/>
+            <w:i/>
+            <w:iCs/>
+            <w:sz w:val="28"/>
+            <w:szCs w:val="28"/>
+          </w:rPr>
+          <w:t>_</w:t>
         </w:r>
         <w:proofErr w:type="spellStart"/>
         <w:r>
@@ -84,7 +116,7 @@
             <w:szCs w:val="28"/>
             <w:lang w:val="en-US"/>
           </w:rPr>
-          <w:t>forever_molodoy</w:t>
+          <w:t>molodoy</w:t>
         </w:r>
         <w:proofErr w:type="spellEnd"/>
       </w:hyperlink>
@@ -138,31 +170,7 @@
             <w:szCs w:val="28"/>
             <w:lang w:val="en-US"/>
           </w:rPr>
-          <w:t>/Digital-journal-Des</w:t>
-        </w:r>
-        <w:r>
-          <w:rPr>
-            <w:rStyle w:val="a4"/>
-            <w:rFonts w:ascii="Times New Roman" w:hAnsi="Times New Roman" w:cs="Times New Roman"/>
-            <w:i/>
-            <w:iCs/>
-            <w:sz w:val="28"/>
-            <w:szCs w:val="28"/>
-            <w:lang w:val="en-US"/>
-          </w:rPr>
-          <w:t>k</w:t>
-        </w:r>
-        <w:r>
-          <w:rPr>
-            <w:rStyle w:val="a4"/>
-            <w:rFonts w:ascii="Times New Roman" w:hAnsi="Times New Roman" w:cs="Times New Roman"/>
-            <w:i/>
-            <w:iCs/>
-            <w:sz w:val="28"/>
-            <w:szCs w:val="28"/>
-            <w:lang w:val="en-US"/>
-          </w:rPr>
-          <w:t>top</w:t>
+          <w:t>/Digital-journal-Desktop</w:t>
         </w:r>
       </w:hyperlink>
     </w:p>
@@ -575,7 +583,7 @@
           <w:sz w:val="28"/>
           <w:szCs w:val="28"/>
         </w:rPr>
-        <w:t>просмотр, импорт и экспорт успеваемости класса, выставление оценок, создание уроков</w:t>
+        <w:t>просмотр, экспорт успеваемости класса, выставление оценок, создание уроков</w:t>
       </w:r>
     </w:p>
     <w:p>
@@ -857,7 +865,6 @@
           <w:iCs/>
           <w:sz w:val="28"/>
           <w:szCs w:val="28"/>
-          <w:lang w:val="en-US"/>
         </w:rPr>
       </w:pPr>
       <w:r>

</xml_diff>

<commit_message>
update info about project
</commit_message>
<xml_diff>
--- a/about/техническое задание.docx
+++ b/about/техническое задание.docx
@@ -328,6 +328,7 @@
           <w:szCs w:val="28"/>
         </w:rPr>
       </w:pPr>
+      <w:bookmarkStart w:id="2" w:name="OLE_LINK1"/>
       <w:r>
         <w:rPr>
           <w:rFonts w:ascii="Times New Roman" w:hAnsi="Times New Roman" w:cs="Times New Roman"/>
@@ -344,7 +345,7 @@
         </w:rPr>
         <w:t xml:space="preserve"> </w:t>
       </w:r>
-      <w:bookmarkStart w:id="2" w:name="OLE_LINK6"/>
+      <w:bookmarkStart w:id="3" w:name="OLE_LINK6"/>
       <w:r>
         <w:rPr>
           <w:rFonts w:ascii="Times New Roman" w:hAnsi="Times New Roman" w:cs="Times New Roman"/>
@@ -496,7 +497,7 @@
         </w:rPr>
         <w:t>. В программе доступны три уровня прав: ученик, учитель и администратор.</w:t>
       </w:r>
-      <w:bookmarkEnd w:id="2"/>
+      <w:bookmarkEnd w:id="3"/>
       <w:r>
         <w:rPr>
           <w:rFonts w:ascii="Times New Roman" w:hAnsi="Times New Roman" w:cs="Times New Roman"/>
@@ -506,6 +507,7 @@
         <w:t xml:space="preserve"> </w:t>
       </w:r>
     </w:p>
+    <w:bookmarkEnd w:id="2"/>
     <w:p>
       <w:pPr>
         <w:jc w:val="both"/>
@@ -841,7 +843,7 @@
         </w:rPr>
         <w:t xml:space="preserve"> и </w:t>
       </w:r>
-      <w:bookmarkStart w:id="3" w:name="OLE_LINK4"/>
+      <w:bookmarkStart w:id="4" w:name="OLE_LINK4"/>
       <w:proofErr w:type="spellStart"/>
       <w:r>
         <w:rPr>
@@ -853,7 +855,7 @@
         </w:rPr>
         <w:t>xlsxwriter</w:t>
       </w:r>
-      <w:bookmarkEnd w:id="3"/>
+      <w:bookmarkEnd w:id="4"/>
       <w:proofErr w:type="spellEnd"/>
     </w:p>
     <w:p>
@@ -910,7 +912,7 @@
         </w:rPr>
         <w:t xml:space="preserve"> </w:t>
       </w:r>
-      <w:bookmarkStart w:id="4" w:name="OLE_LINK5"/>
+      <w:bookmarkStart w:id="5" w:name="OLE_LINK5"/>
       <w:r>
         <w:rPr>
           <w:rFonts w:ascii="Times New Roman" w:hAnsi="Times New Roman" w:cs="Times New Roman"/>
@@ -922,7 +924,7 @@
         </w:rPr>
         <w:t>matplotlib</w:t>
       </w:r>
-      <w:bookmarkEnd w:id="4"/>
+      <w:bookmarkEnd w:id="5"/>
     </w:p>
     <w:p>
       <w:pPr>

</xml_diff>

<commit_message>
update func of add and del users add table with marks
</commit_message>
<xml_diff>
--- a/about/техническое задание.docx
+++ b/about/техническое задание.docx
@@ -1000,7 +1000,96 @@
     </w:p>
     <w:p>
       <w:pPr>
-        <w:jc w:val="both"/>
+        <w:pStyle w:val="a3"/>
+        <w:numPr>
+          <w:ilvl w:val="0"/>
+          <w:numId w:val="3"/>
+        </w:numPr>
+        <w:rPr>
+          <w:rFonts w:ascii="Times New Roman" w:hAnsi="Times New Roman" w:cs="Times New Roman"/>
+          <w:sz w:val="28"/>
+          <w:szCs w:val="28"/>
+        </w:rPr>
+      </w:pPr>
+      <w:r>
+        <w:rPr>
+          <w:rFonts w:ascii="Times New Roman" w:hAnsi="Times New Roman" w:cs="Times New Roman"/>
+          <w:sz w:val="28"/>
+          <w:szCs w:val="28"/>
+        </w:rPr>
+        <w:t>Проектирование базы данных</w:t>
+      </w:r>
+    </w:p>
+    <w:p>
+      <w:pPr>
+        <w:ind w:left="720"/>
+        <w:rPr>
+          <w:rFonts w:ascii="Times New Roman" w:hAnsi="Times New Roman" w:cs="Times New Roman"/>
+          <w:sz w:val="28"/>
+          <w:szCs w:val="28"/>
+        </w:rPr>
+      </w:pPr>
+    </w:p>
+    <w:p>
+      <w:pPr>
+        <w:pStyle w:val="a3"/>
+        <w:rPr>
+          <w:rFonts w:ascii="Times New Roman" w:hAnsi="Times New Roman" w:cs="Times New Roman"/>
+          <w:sz w:val="28"/>
+          <w:szCs w:val="28"/>
+        </w:rPr>
+      </w:pPr>
+      <w:r>
+        <w:rPr>
+          <w:rFonts w:ascii="Times New Roman" w:hAnsi="Times New Roman" w:cs="Times New Roman"/>
+          <w:sz w:val="28"/>
+          <w:szCs w:val="28"/>
+        </w:rPr>
+        <w:drawing>
+          <wp:inline distT="0" distB="0" distL="0" distR="0" wp14:anchorId="1540E806" wp14:editId="0870B75D">
+            <wp:extent cx="3644764" cy="2224726"/>
+            <wp:effectExtent l="0" t="0" r="635" b="0"/>
+            <wp:docPr id="6" name="Рисунок 6"/>
+            <wp:cNvGraphicFramePr>
+              <a:graphicFrameLocks xmlns:a="http://schemas.openxmlformats.org/drawingml/2006/main" noChangeAspect="1"/>
+            </wp:cNvGraphicFramePr>
+            <a:graphic xmlns:a="http://schemas.openxmlformats.org/drawingml/2006/main">
+              <a:graphicData uri="http://schemas.openxmlformats.org/drawingml/2006/picture">
+                <pic:pic xmlns:pic="http://schemas.openxmlformats.org/drawingml/2006/picture">
+                  <pic:nvPicPr>
+                    <pic:cNvPr id="1" name=""/>
+                    <pic:cNvPicPr/>
+                  </pic:nvPicPr>
+                  <pic:blipFill>
+                    <a:blip r:embed="rId7"/>
+                    <a:stretch>
+                      <a:fillRect/>
+                    </a:stretch>
+                  </pic:blipFill>
+                  <pic:spPr>
+                    <a:xfrm>
+                      <a:off x="0" y="0"/>
+                      <a:ext cx="3657631" cy="2232580"/>
+                    </a:xfrm>
+                    <a:prstGeom prst="rect">
+                      <a:avLst/>
+                    </a:prstGeom>
+                  </pic:spPr>
+                </pic:pic>
+              </a:graphicData>
+            </a:graphic>
+          </wp:inline>
+        </w:drawing>
+      </w:r>
+    </w:p>
+    <w:p>
+      <w:pPr>
+        <w:pStyle w:val="a3"/>
+        <w:numPr>
+          <w:ilvl w:val="0"/>
+          <w:numId w:val="3"/>
+        </w:numPr>
+        <w:ind w:left="426" w:firstLine="0"/>
         <w:rPr>
           <w:rFonts w:ascii="Times New Roman" w:hAnsi="Times New Roman" w:cs="Times New Roman"/>
           <w:sz w:val="28"/>
@@ -1008,6 +1097,312 @@
           <w:lang w:val="en-US"/>
         </w:rPr>
       </w:pPr>
+      <w:r>
+        <w:rPr>
+          <w:rFonts w:ascii="Times New Roman" w:hAnsi="Times New Roman" w:cs="Times New Roman"/>
+          <w:sz w:val="28"/>
+          <w:szCs w:val="28"/>
+        </w:rPr>
+        <w:lastRenderedPageBreak/>
+        <w:t>Разработка окна авторизации:</w:t>
+      </w:r>
+      <w:r>
+        <w:rPr>
+          <w:rFonts w:ascii="Times New Roman" w:hAnsi="Times New Roman" w:cs="Times New Roman"/>
+          <w:sz w:val="28"/>
+          <w:szCs w:val="28"/>
+        </w:rPr>
+        <w:br/>
+      </w:r>
+      <w:r>
+        <w:rPr>
+          <w:rFonts w:ascii="Times New Roman" w:hAnsi="Times New Roman" w:cs="Times New Roman"/>
+          <w:sz w:val="28"/>
+          <w:szCs w:val="28"/>
+          <w:lang w:val="en-US"/>
+        </w:rPr>
+        <w:drawing>
+          <wp:inline distT="0" distB="0" distL="0" distR="0" wp14:anchorId="632FB06D" wp14:editId="07BD4F3D">
+            <wp:extent cx="4118752" cy="2441542"/>
+            <wp:effectExtent l="0" t="0" r="0" b="0"/>
+            <wp:docPr id="1" name="Рисунок 1"/>
+            <wp:cNvGraphicFramePr>
+              <a:graphicFrameLocks xmlns:a="http://schemas.openxmlformats.org/drawingml/2006/main" noChangeAspect="1"/>
+            </wp:cNvGraphicFramePr>
+            <a:graphic xmlns:a="http://schemas.openxmlformats.org/drawingml/2006/main">
+              <a:graphicData uri="http://schemas.openxmlformats.org/drawingml/2006/picture">
+                <pic:pic xmlns:pic="http://schemas.openxmlformats.org/drawingml/2006/picture">
+                  <pic:nvPicPr>
+                    <pic:cNvPr id="1" name=""/>
+                    <pic:cNvPicPr/>
+                  </pic:nvPicPr>
+                  <pic:blipFill>
+                    <a:blip r:embed="rId8"/>
+                    <a:stretch>
+                      <a:fillRect/>
+                    </a:stretch>
+                  </pic:blipFill>
+                  <pic:spPr>
+                    <a:xfrm>
+                      <a:off x="0" y="0"/>
+                      <a:ext cx="4118752" cy="2441542"/>
+                    </a:xfrm>
+                    <a:prstGeom prst="rect">
+                      <a:avLst/>
+                    </a:prstGeom>
+                  </pic:spPr>
+                </pic:pic>
+              </a:graphicData>
+            </a:graphic>
+          </wp:inline>
+        </w:drawing>
+      </w:r>
+    </w:p>
+    <w:p>
+      <w:pPr>
+        <w:pStyle w:val="a3"/>
+        <w:numPr>
+          <w:ilvl w:val="0"/>
+          <w:numId w:val="3"/>
+        </w:numPr>
+        <w:rPr>
+          <w:rFonts w:ascii="Times New Roman" w:hAnsi="Times New Roman" w:cs="Times New Roman"/>
+          <w:sz w:val="28"/>
+          <w:szCs w:val="28"/>
+        </w:rPr>
+      </w:pPr>
+      <w:r>
+        <w:rPr>
+          <w:rFonts w:ascii="Times New Roman" w:hAnsi="Times New Roman" w:cs="Times New Roman"/>
+          <w:sz w:val="28"/>
+          <w:szCs w:val="28"/>
+        </w:rPr>
+        <w:t xml:space="preserve">Разработка </w:t>
+      </w:r>
+      <w:r>
+        <w:rPr>
+          <w:rFonts w:ascii="Times New Roman" w:hAnsi="Times New Roman" w:cs="Times New Roman"/>
+          <w:sz w:val="28"/>
+          <w:szCs w:val="28"/>
+        </w:rPr>
+        <w:t>главного окна программы</w:t>
+      </w:r>
+    </w:p>
+    <w:p>
+      <w:pPr>
+        <w:ind w:left="426"/>
+        <w:rPr>
+          <w:rFonts w:ascii="Times New Roman" w:hAnsi="Times New Roman" w:cs="Times New Roman"/>
+          <w:sz w:val="28"/>
+          <w:szCs w:val="28"/>
+        </w:rPr>
+      </w:pPr>
+      <w:r>
+        <w:drawing>
+          <wp:inline distT="0" distB="0" distL="0" distR="0" wp14:anchorId="3E40AB22" wp14:editId="24CBE239">
+            <wp:extent cx="4214167" cy="2498103"/>
+            <wp:effectExtent l="0" t="0" r="0" b="0"/>
+            <wp:docPr id="5" name="Рисунок 5"/>
+            <wp:cNvGraphicFramePr>
+              <a:graphicFrameLocks xmlns:a="http://schemas.openxmlformats.org/drawingml/2006/main" noChangeAspect="1"/>
+            </wp:cNvGraphicFramePr>
+            <a:graphic xmlns:a="http://schemas.openxmlformats.org/drawingml/2006/main">
+              <a:graphicData uri="http://schemas.openxmlformats.org/drawingml/2006/picture">
+                <pic:pic xmlns:pic="http://schemas.openxmlformats.org/drawingml/2006/picture">
+                  <pic:nvPicPr>
+                    <pic:cNvPr id="1" name=""/>
+                    <pic:cNvPicPr/>
+                  </pic:nvPicPr>
+                  <pic:blipFill>
+                    <a:blip r:embed="rId9"/>
+                    <a:stretch>
+                      <a:fillRect/>
+                    </a:stretch>
+                  </pic:blipFill>
+                  <pic:spPr>
+                    <a:xfrm>
+                      <a:off x="0" y="0"/>
+                      <a:ext cx="4369282" cy="2590053"/>
+                    </a:xfrm>
+                    <a:prstGeom prst="rect">
+                      <a:avLst/>
+                    </a:prstGeom>
+                  </pic:spPr>
+                </pic:pic>
+              </a:graphicData>
+            </a:graphic>
+          </wp:inline>
+        </w:drawing>
+      </w:r>
+    </w:p>
+    <w:p>
+      <w:pPr>
+        <w:pStyle w:val="a3"/>
+        <w:numPr>
+          <w:ilvl w:val="0"/>
+          <w:numId w:val="3"/>
+        </w:numPr>
+        <w:rPr>
+          <w:rFonts w:ascii="Times New Roman" w:hAnsi="Times New Roman" w:cs="Times New Roman"/>
+          <w:sz w:val="28"/>
+          <w:szCs w:val="28"/>
+        </w:rPr>
+      </w:pPr>
+      <w:r>
+        <w:rPr>
+          <w:rFonts w:ascii="Times New Roman" w:hAnsi="Times New Roman" w:cs="Times New Roman"/>
+          <w:sz w:val="28"/>
+          <w:szCs w:val="28"/>
+        </w:rPr>
+        <w:t>Разработка диалоговых окон, примеры ниже:</w:t>
+      </w:r>
+    </w:p>
+    <w:p>
+      <w:pPr>
+        <w:pStyle w:val="a3"/>
+        <w:ind w:left="426"/>
+        <w:rPr>
+          <w:rFonts w:ascii="Times New Roman" w:hAnsi="Times New Roman" w:cs="Times New Roman"/>
+          <w:sz w:val="28"/>
+          <w:szCs w:val="28"/>
+        </w:rPr>
+      </w:pPr>
+      <w:r>
+        <w:rPr>
+          <w:rFonts w:ascii="Times New Roman" w:hAnsi="Times New Roman" w:cs="Times New Roman"/>
+          <w:sz w:val="28"/>
+          <w:szCs w:val="28"/>
+        </w:rPr>
+        <w:drawing>
+          <wp:inline distT="0" distB="0" distL="0" distR="0" wp14:anchorId="17C518EA" wp14:editId="554FC8C3">
+            <wp:extent cx="5040494" cy="1404594"/>
+            <wp:effectExtent l="0" t="0" r="0" b="0"/>
+            <wp:docPr id="2" name="Рисунок 2"/>
+            <wp:cNvGraphicFramePr>
+              <a:graphicFrameLocks xmlns:a="http://schemas.openxmlformats.org/drawingml/2006/main" noChangeAspect="1"/>
+            </wp:cNvGraphicFramePr>
+            <a:graphic xmlns:a="http://schemas.openxmlformats.org/drawingml/2006/main">
+              <a:graphicData uri="http://schemas.openxmlformats.org/drawingml/2006/picture">
+                <pic:pic xmlns:pic="http://schemas.openxmlformats.org/drawingml/2006/picture">
+                  <pic:nvPicPr>
+                    <pic:cNvPr id="1" name=""/>
+                    <pic:cNvPicPr/>
+                  </pic:nvPicPr>
+                  <pic:blipFill>
+                    <a:blip r:embed="rId10"/>
+                    <a:stretch>
+                      <a:fillRect/>
+                    </a:stretch>
+                  </pic:blipFill>
+                  <pic:spPr>
+                    <a:xfrm>
+                      <a:off x="0" y="0"/>
+                      <a:ext cx="5224140" cy="1455769"/>
+                    </a:xfrm>
+                    <a:prstGeom prst="rect">
+                      <a:avLst/>
+                    </a:prstGeom>
+                  </pic:spPr>
+                </pic:pic>
+              </a:graphicData>
+            </a:graphic>
+          </wp:inline>
+        </w:drawing>
+      </w:r>
+      <w:r>
+        <w:rPr>
+          <w:noProof/>
+        </w:rPr>
+        <w:t xml:space="preserve"> </w:t>
+      </w:r>
+      <w:r>
+        <w:rPr>
+          <w:rFonts w:ascii="Times New Roman" w:hAnsi="Times New Roman" w:cs="Times New Roman"/>
+          <w:sz w:val="28"/>
+          <w:szCs w:val="28"/>
+        </w:rPr>
+        <w:drawing>
+          <wp:inline distT="0" distB="0" distL="0" distR="0" wp14:anchorId="408C2F1E" wp14:editId="23D7F5D4">
+            <wp:extent cx="2462206" cy="2262433"/>
+            <wp:effectExtent l="0" t="0" r="0" b="0"/>
+            <wp:docPr id="3" name="Рисунок 3"/>
+            <wp:cNvGraphicFramePr>
+              <a:graphicFrameLocks xmlns:a="http://schemas.openxmlformats.org/drawingml/2006/main" noChangeAspect="1"/>
+            </wp:cNvGraphicFramePr>
+            <a:graphic xmlns:a="http://schemas.openxmlformats.org/drawingml/2006/main">
+              <a:graphicData uri="http://schemas.openxmlformats.org/drawingml/2006/picture">
+                <pic:pic xmlns:pic="http://schemas.openxmlformats.org/drawingml/2006/picture">
+                  <pic:nvPicPr>
+                    <pic:cNvPr id="1" name=""/>
+                    <pic:cNvPicPr/>
+                  </pic:nvPicPr>
+                  <pic:blipFill>
+                    <a:blip r:embed="rId11"/>
+                    <a:stretch>
+                      <a:fillRect/>
+                    </a:stretch>
+                  </pic:blipFill>
+                  <pic:spPr>
+                    <a:xfrm>
+                      <a:off x="0" y="0"/>
+                      <a:ext cx="2516343" cy="2312177"/>
+                    </a:xfrm>
+                    <a:prstGeom prst="rect">
+                      <a:avLst/>
+                    </a:prstGeom>
+                  </pic:spPr>
+                </pic:pic>
+              </a:graphicData>
+            </a:graphic>
+          </wp:inline>
+        </w:drawing>
+      </w:r>
+      <w:r>
+        <w:rPr>
+          <w:noProof/>
+        </w:rPr>
+        <w:t xml:space="preserve"> </w:t>
+      </w:r>
+      <w:r>
+        <w:rPr>
+          <w:noProof/>
+        </w:rPr>
+        <w:drawing>
+          <wp:inline distT="0" distB="0" distL="0" distR="0" wp14:anchorId="43109444" wp14:editId="02CA69E9">
+            <wp:extent cx="2621728" cy="2253006"/>
+            <wp:effectExtent l="0" t="0" r="0" b="0"/>
+            <wp:docPr id="4" name="Рисунок 4"/>
+            <wp:cNvGraphicFramePr>
+              <a:graphicFrameLocks xmlns:a="http://schemas.openxmlformats.org/drawingml/2006/main" noChangeAspect="1"/>
+            </wp:cNvGraphicFramePr>
+            <a:graphic xmlns:a="http://schemas.openxmlformats.org/drawingml/2006/main">
+              <a:graphicData uri="http://schemas.openxmlformats.org/drawingml/2006/picture">
+                <pic:pic xmlns:pic="http://schemas.openxmlformats.org/drawingml/2006/picture">
+                  <pic:nvPicPr>
+                    <pic:cNvPr id="1" name=""/>
+                    <pic:cNvPicPr/>
+                  </pic:nvPicPr>
+                  <pic:blipFill>
+                    <a:blip r:embed="rId12"/>
+                    <a:stretch>
+                      <a:fillRect/>
+                    </a:stretch>
+                  </pic:blipFill>
+                  <pic:spPr>
+                    <a:xfrm>
+                      <a:off x="0" y="0"/>
+                      <a:ext cx="2708218" cy="2327332"/>
+                    </a:xfrm>
+                    <a:prstGeom prst="rect">
+                      <a:avLst/>
+                    </a:prstGeom>
+                  </pic:spPr>
+                </pic:pic>
+              </a:graphicData>
+            </a:graphic>
+          </wp:inline>
+        </w:drawing>
+      </w:r>
     </w:p>
     <w:sectPr>
       <w:pgSz w:w="11910" w:h="16840"/>
@@ -1223,11 +1618,103 @@
       </w:rPr>
     </w:lvl>
   </w:abstractNum>
+  <w:abstractNum w:abstractNumId="2" w15:restartNumberingAfterBreak="0">
+    <w:nsid w:val="74A110AF"/>
+    <w:multiLevelType w:val="hybridMultilevel"/>
+    <w:tmpl w:val="FF90F85C"/>
+    <w:lvl w:ilvl="0" w:tplc="0419000F">
+      <w:start w:val="1"/>
+      <w:numFmt w:val="decimal"/>
+      <w:lvlText w:val="%1."/>
+      <w:lvlJc w:val="left"/>
+      <w:pPr>
+        <w:ind w:left="720" w:hanging="360"/>
+      </w:pPr>
+      <w:rPr>
+        <w:rFonts w:hint="default"/>
+      </w:rPr>
+    </w:lvl>
+    <w:lvl w:ilvl="1" w:tplc="04190019">
+      <w:start w:val="1"/>
+      <w:numFmt w:val="lowerLetter"/>
+      <w:lvlText w:val="%2."/>
+      <w:lvlJc w:val="left"/>
+      <w:pPr>
+        <w:ind w:left="1440" w:hanging="360"/>
+      </w:pPr>
+    </w:lvl>
+    <w:lvl w:ilvl="2" w:tplc="0419001B" w:tentative="1">
+      <w:start w:val="1"/>
+      <w:numFmt w:val="lowerRoman"/>
+      <w:lvlText w:val="%3."/>
+      <w:lvlJc w:val="right"/>
+      <w:pPr>
+        <w:ind w:left="2160" w:hanging="180"/>
+      </w:pPr>
+    </w:lvl>
+    <w:lvl w:ilvl="3" w:tplc="0419000F" w:tentative="1">
+      <w:start w:val="1"/>
+      <w:numFmt w:val="decimal"/>
+      <w:lvlText w:val="%4."/>
+      <w:lvlJc w:val="left"/>
+      <w:pPr>
+        <w:ind w:left="2880" w:hanging="360"/>
+      </w:pPr>
+    </w:lvl>
+    <w:lvl w:ilvl="4" w:tplc="04190019" w:tentative="1">
+      <w:start w:val="1"/>
+      <w:numFmt w:val="lowerLetter"/>
+      <w:lvlText w:val="%5."/>
+      <w:lvlJc w:val="left"/>
+      <w:pPr>
+        <w:ind w:left="3600" w:hanging="360"/>
+      </w:pPr>
+    </w:lvl>
+    <w:lvl w:ilvl="5" w:tplc="0419001B" w:tentative="1">
+      <w:start w:val="1"/>
+      <w:numFmt w:val="lowerRoman"/>
+      <w:lvlText w:val="%6."/>
+      <w:lvlJc w:val="right"/>
+      <w:pPr>
+        <w:ind w:left="4320" w:hanging="180"/>
+      </w:pPr>
+    </w:lvl>
+    <w:lvl w:ilvl="6" w:tplc="0419000F" w:tentative="1">
+      <w:start w:val="1"/>
+      <w:numFmt w:val="decimal"/>
+      <w:lvlText w:val="%7."/>
+      <w:lvlJc w:val="left"/>
+      <w:pPr>
+        <w:ind w:left="5040" w:hanging="360"/>
+      </w:pPr>
+    </w:lvl>
+    <w:lvl w:ilvl="7" w:tplc="04190019" w:tentative="1">
+      <w:start w:val="1"/>
+      <w:numFmt w:val="lowerLetter"/>
+      <w:lvlText w:val="%8."/>
+      <w:lvlJc w:val="left"/>
+      <w:pPr>
+        <w:ind w:left="5760" w:hanging="360"/>
+      </w:pPr>
+    </w:lvl>
+    <w:lvl w:ilvl="8" w:tplc="0419001B" w:tentative="1">
+      <w:start w:val="1"/>
+      <w:numFmt w:val="lowerRoman"/>
+      <w:lvlText w:val="%9."/>
+      <w:lvlJc w:val="right"/>
+      <w:pPr>
+        <w:ind w:left="6480" w:hanging="180"/>
+      </w:pPr>
+    </w:lvl>
+  </w:abstractNum>
   <w:num w:numId="1">
     <w:abstractNumId w:val="0"/>
   </w:num>
   <w:num w:numId="2">
     <w:abstractNumId w:val="1"/>
+  </w:num>
+  <w:num w:numId="3">
+    <w:abstractNumId w:val="2"/>
   </w:num>
 </w:numbering>
 </file>

</xml_diff>

<commit_message>
update teacher ui and add marks table to teacher
</commit_message>
<xml_diff>
--- a/about/техническое задание.docx
+++ b/about/техническое задание.docx
@@ -1042,6 +1042,7 @@
       <w:r>
         <w:rPr>
           <w:rFonts w:ascii="Times New Roman" w:hAnsi="Times New Roman" w:cs="Times New Roman"/>
+          <w:noProof/>
           <w:sz w:val="28"/>
           <w:szCs w:val="28"/>
         </w:rPr>
@@ -1117,6 +1118,7 @@
       <w:r>
         <w:rPr>
           <w:rFonts w:ascii="Times New Roman" w:hAnsi="Times New Roman" w:cs="Times New Roman"/>
+          <w:noProof/>
           <w:sz w:val="28"/>
           <w:szCs w:val="28"/>
           <w:lang w:val="en-US"/>
@@ -1198,10 +1200,13 @@
         </w:rPr>
       </w:pPr>
       <w:r>
+        <w:rPr>
+          <w:noProof/>
+        </w:rPr>
         <w:drawing>
-          <wp:inline distT="0" distB="0" distL="0" distR="0" wp14:anchorId="3E40AB22" wp14:editId="24CBE239">
-            <wp:extent cx="4214167" cy="2498103"/>
-            <wp:effectExtent l="0" t="0" r="0" b="0"/>
+          <wp:inline distT="0" distB="0" distL="0" distR="0" wp14:anchorId="3E40AB22" wp14:editId="5A99E32E">
+            <wp:extent cx="4176075" cy="2475508"/>
+            <wp:effectExtent l="0" t="0" r="2540" b="0"/>
             <wp:docPr id="5" name="Рисунок 5"/>
             <wp:cNvGraphicFramePr>
               <a:graphicFrameLocks xmlns:a="http://schemas.openxmlformats.org/drawingml/2006/main" noChangeAspect="1"/>
@@ -1210,11 +1215,17 @@
               <a:graphicData uri="http://schemas.openxmlformats.org/drawingml/2006/picture">
                 <pic:pic xmlns:pic="http://schemas.openxmlformats.org/drawingml/2006/picture">
                   <pic:nvPicPr>
-                    <pic:cNvPr id="1" name=""/>
+                    <pic:cNvPr id="5" name="Рисунок 5"/>
                     <pic:cNvPicPr/>
                   </pic:nvPicPr>
                   <pic:blipFill>
-                    <a:blip r:embed="rId9"/>
+                    <a:blip r:embed="rId9" cstate="print">
+                      <a:extLst>
+                        <a:ext uri="{28A0092B-C50C-407E-A947-70E740481C1C}">
+                          <a14:useLocalDpi xmlns:a14="http://schemas.microsoft.com/office/drawing/2010/main" val="0"/>
+                        </a:ext>
+                      </a:extLst>
+                    </a:blip>
                     <a:stretch>
                       <a:fillRect/>
                     </a:stretch>
@@ -1222,7 +1233,7 @@
                   <pic:spPr>
                     <a:xfrm>
                       <a:off x="0" y="0"/>
-                      <a:ext cx="4369282" cy="2590053"/>
+                      <a:ext cx="4191447" cy="2484620"/>
                     </a:xfrm>
                     <a:prstGeom prst="rect">
                       <a:avLst/>
@@ -1270,6 +1281,7 @@
       <w:r>
         <w:rPr>
           <w:rFonts w:ascii="Times New Roman" w:hAnsi="Times New Roman" w:cs="Times New Roman"/>
+          <w:noProof/>
           <w:sz w:val="28"/>
           <w:szCs w:val="28"/>
         </w:rPr>
@@ -1318,6 +1330,7 @@
       <w:r>
         <w:rPr>
           <w:rFonts w:ascii="Times New Roman" w:hAnsi="Times New Roman" w:cs="Times New Roman"/>
+          <w:noProof/>
           <w:sz w:val="28"/>
           <w:szCs w:val="28"/>
         </w:rPr>

</xml_diff>

<commit_message>
update info about proj
</commit_message>
<xml_diff>
--- a/about/техническое задание.docx
+++ b/about/техническое задание.docx
@@ -329,6 +329,7 @@
         </w:rPr>
       </w:pPr>
       <w:bookmarkStart w:id="2" w:name="OLE_LINK1"/>
+      <w:bookmarkStart w:id="3" w:name="OLE_LINK7"/>
       <w:r>
         <w:rPr>
           <w:rFonts w:ascii="Times New Roman" w:hAnsi="Times New Roman" w:cs="Times New Roman"/>
@@ -345,7 +346,7 @@
         </w:rPr>
         <w:t xml:space="preserve"> </w:t>
       </w:r>
-      <w:bookmarkStart w:id="3" w:name="OLE_LINK6"/>
+      <w:bookmarkStart w:id="4" w:name="OLE_LINK6"/>
       <w:r>
         <w:rPr>
           <w:rFonts w:ascii="Times New Roman" w:hAnsi="Times New Roman" w:cs="Times New Roman"/>
@@ -396,7 +397,31 @@
           <w:sz w:val="28"/>
           <w:szCs w:val="28"/>
         </w:rPr>
-        <w:t>с поддержкой импорта успеваемости учащихся в виде таблиц формата .</w:t>
+        <w:t xml:space="preserve">с поддержкой </w:t>
+      </w:r>
+      <w:r>
+        <w:rPr>
+          <w:rFonts w:ascii="Times New Roman" w:hAnsi="Times New Roman" w:cs="Times New Roman"/>
+          <w:sz w:val="28"/>
+          <w:szCs w:val="28"/>
+        </w:rPr>
+        <w:t>экспорта</w:t>
+      </w:r>
+      <w:r>
+        <w:rPr>
+          <w:rFonts w:ascii="Times New Roman" w:hAnsi="Times New Roman" w:cs="Times New Roman"/>
+          <w:sz w:val="28"/>
+          <w:szCs w:val="28"/>
+        </w:rPr>
+        <w:t xml:space="preserve"> </w:t>
+      </w:r>
+      <w:r>
+        <w:rPr>
+          <w:rFonts w:ascii="Times New Roman" w:hAnsi="Times New Roman" w:cs="Times New Roman"/>
+          <w:sz w:val="28"/>
+          <w:szCs w:val="28"/>
+        </w:rPr>
+        <w:t>успеваемости учащихся в виде таблиц формата .</w:t>
       </w:r>
       <w:r>
         <w:rPr>
@@ -497,7 +522,7 @@
         </w:rPr>
         <w:t>. В программе доступны три уровня прав: ученик, учитель и администратор.</w:t>
       </w:r>
-      <w:bookmarkEnd w:id="3"/>
+      <w:bookmarkEnd w:id="4"/>
       <w:r>
         <w:rPr>
           <w:rFonts w:ascii="Times New Roman" w:hAnsi="Times New Roman" w:cs="Times New Roman"/>
@@ -637,6 +662,7 @@
         </w:rPr>
       </w:pPr>
     </w:p>
+    <w:bookmarkEnd w:id="3"/>
     <w:p>
       <w:pPr>
         <w:pStyle w:val="a3"/>
@@ -667,9 +693,9 @@
           <w:rFonts w:ascii="Times New Roman" w:hAnsi="Times New Roman" w:cs="Times New Roman"/>
           <w:sz w:val="28"/>
           <w:szCs w:val="28"/>
-          <w:lang w:val="en-US"/>
-        </w:rPr>
-      </w:pPr>
+        </w:rPr>
+      </w:pPr>
+      <w:bookmarkStart w:id="5" w:name="OLE_LINK8"/>
       <w:r>
         <w:rPr>
           <w:rFonts w:ascii="Times New Roman" w:hAnsi="Times New Roman" w:cs="Times New Roman"/>
@@ -678,6 +704,7 @@
         </w:rPr>
         <w:t xml:space="preserve">Графический модуль – </w:t>
       </w:r>
+      <w:proofErr w:type="spellStart"/>
       <w:r>
         <w:rPr>
           <w:rFonts w:ascii="Times New Roman" w:hAnsi="Times New Roman" w:cs="Times New Roman"/>
@@ -687,34 +714,9 @@
           <w:szCs w:val="28"/>
           <w:lang w:val="en-US"/>
         </w:rPr>
-        <w:t>PyQt5</w:t>
-      </w:r>
-    </w:p>
-    <w:p>
-      <w:pPr>
-        <w:jc w:val="both"/>
-        <w:rPr>
-          <w:rFonts w:ascii="Times New Roman" w:hAnsi="Times New Roman" w:cs="Times New Roman"/>
-          <w:sz w:val="28"/>
-          <w:szCs w:val="28"/>
-        </w:rPr>
-      </w:pPr>
-      <w:r>
-        <w:rPr>
-          <w:rFonts w:ascii="Times New Roman" w:hAnsi="Times New Roman" w:cs="Times New Roman"/>
-          <w:sz w:val="28"/>
-          <w:szCs w:val="28"/>
-        </w:rPr>
-        <w:t>СУБД</w:t>
-      </w:r>
-      <w:r>
-        <w:rPr>
-          <w:rFonts w:ascii="Times New Roman" w:hAnsi="Times New Roman" w:cs="Times New Roman"/>
-          <w:sz w:val="28"/>
-          <w:szCs w:val="28"/>
-        </w:rPr>
-        <w:t xml:space="preserve"> – </w:t>
-      </w:r>
+        <w:t>PyQt</w:t>
+      </w:r>
+      <w:proofErr w:type="spellEnd"/>
       <w:r>
         <w:rPr>
           <w:rFonts w:ascii="Times New Roman" w:hAnsi="Times New Roman" w:cs="Times New Roman"/>
@@ -722,9 +724,34 @@
           <w:iCs/>
           <w:sz w:val="28"/>
           <w:szCs w:val="28"/>
-          <w:lang w:val="en-US"/>
-        </w:rPr>
-        <w:t>SQL</w:t>
+        </w:rPr>
+        <w:t>6</w:t>
+      </w:r>
+    </w:p>
+    <w:p>
+      <w:pPr>
+        <w:jc w:val="both"/>
+        <w:rPr>
+          <w:rFonts w:ascii="Times New Roman" w:hAnsi="Times New Roman" w:cs="Times New Roman"/>
+          <w:sz w:val="28"/>
+          <w:szCs w:val="28"/>
+        </w:rPr>
+      </w:pPr>
+      <w:r>
+        <w:rPr>
+          <w:rFonts w:ascii="Times New Roman" w:hAnsi="Times New Roman" w:cs="Times New Roman"/>
+          <w:sz w:val="28"/>
+          <w:szCs w:val="28"/>
+        </w:rPr>
+        <w:t>СУБД</w:t>
+      </w:r>
+      <w:r>
+        <w:rPr>
+          <w:rFonts w:ascii="Times New Roman" w:hAnsi="Times New Roman" w:cs="Times New Roman"/>
+          <w:sz w:val="28"/>
+          <w:szCs w:val="28"/>
+        </w:rPr>
+        <w:t xml:space="preserve"> – </w:t>
       </w:r>
       <w:r>
         <w:rPr>
@@ -735,25 +762,7 @@
           <w:szCs w:val="28"/>
           <w:lang w:val="en-US"/>
         </w:rPr>
-        <w:t>ite</w:t>
-      </w:r>
-    </w:p>
-    <w:p>
-      <w:pPr>
-        <w:jc w:val="both"/>
-        <w:rPr>
-          <w:rFonts w:ascii="Times New Roman" w:hAnsi="Times New Roman" w:cs="Times New Roman"/>
-          <w:sz w:val="28"/>
-          <w:szCs w:val="28"/>
-        </w:rPr>
-      </w:pPr>
-      <w:r>
-        <w:rPr>
-          <w:rFonts w:ascii="Times New Roman" w:hAnsi="Times New Roman" w:cs="Times New Roman"/>
-          <w:sz w:val="28"/>
-          <w:szCs w:val="28"/>
-        </w:rPr>
-        <w:t xml:space="preserve">Система контроля версий – </w:t>
+        <w:t>SQL</w:t>
       </w:r>
       <w:r>
         <w:rPr>
@@ -764,7 +773,7 @@
           <w:szCs w:val="28"/>
           <w:lang w:val="en-US"/>
         </w:rPr>
-        <w:t>GitHub</w:t>
+        <w:t>ite</w:t>
       </w:r>
     </w:p>
     <w:p>
@@ -774,26 +783,16 @@
           <w:rFonts w:ascii="Times New Roman" w:hAnsi="Times New Roman" w:cs="Times New Roman"/>
           <w:sz w:val="28"/>
           <w:szCs w:val="28"/>
-          <w:lang w:val="en-US"/>
-        </w:rPr>
-      </w:pPr>
-      <w:r>
-        <w:rPr>
-          <w:rFonts w:ascii="Times New Roman" w:hAnsi="Times New Roman" w:cs="Times New Roman"/>
-          <w:sz w:val="28"/>
-          <w:szCs w:val="28"/>
-        </w:rPr>
-        <w:t>Шифрование:</w:t>
-      </w:r>
-      <w:r>
-        <w:rPr>
-          <w:rFonts w:ascii="Times New Roman" w:hAnsi="Times New Roman" w:cs="Times New Roman"/>
-          <w:sz w:val="28"/>
-          <w:szCs w:val="28"/>
-        </w:rPr>
-        <w:t xml:space="preserve"> </w:t>
-      </w:r>
-      <w:proofErr w:type="spellStart"/>
+        </w:rPr>
+      </w:pPr>
+      <w:r>
+        <w:rPr>
+          <w:rFonts w:ascii="Times New Roman" w:hAnsi="Times New Roman" w:cs="Times New Roman"/>
+          <w:sz w:val="28"/>
+          <w:szCs w:val="28"/>
+        </w:rPr>
+        <w:t xml:space="preserve">Система контроля версий – </w:t>
+      </w:r>
       <w:r>
         <w:rPr>
           <w:rFonts w:ascii="Times New Roman" w:hAnsi="Times New Roman" w:cs="Times New Roman"/>
@@ -801,10 +800,10 @@
           <w:iCs/>
           <w:sz w:val="28"/>
           <w:szCs w:val="28"/>
-        </w:rPr>
-        <w:t>hashlib</w:t>
-      </w:r>
-      <w:proofErr w:type="spellEnd"/>
+          <w:lang w:val="en-US"/>
+        </w:rPr>
+        <w:t>GitHub</w:t>
+      </w:r>
     </w:p>
     <w:p>
       <w:pPr>
@@ -813,15 +812,24 @@
           <w:rFonts w:ascii="Times New Roman" w:hAnsi="Times New Roman" w:cs="Times New Roman"/>
           <w:sz w:val="28"/>
           <w:szCs w:val="28"/>
-        </w:rPr>
-      </w:pPr>
-      <w:r>
-        <w:rPr>
-          <w:rFonts w:ascii="Times New Roman" w:hAnsi="Times New Roman" w:cs="Times New Roman"/>
-          <w:sz w:val="28"/>
-          <w:szCs w:val="28"/>
-        </w:rPr>
-        <w:t xml:space="preserve">Работа с таблицами: </w:t>
+          <w:lang w:val="en-US"/>
+        </w:rPr>
+      </w:pPr>
+      <w:r>
+        <w:rPr>
+          <w:rFonts w:ascii="Times New Roman" w:hAnsi="Times New Roman" w:cs="Times New Roman"/>
+          <w:sz w:val="28"/>
+          <w:szCs w:val="28"/>
+        </w:rPr>
+        <w:t>Шифрование:</w:t>
+      </w:r>
+      <w:r>
+        <w:rPr>
+          <w:rFonts w:ascii="Times New Roman" w:hAnsi="Times New Roman" w:cs="Times New Roman"/>
+          <w:sz w:val="28"/>
+          <w:szCs w:val="28"/>
+        </w:rPr>
+        <w:t xml:space="preserve"> </w:t>
       </w:r>
       <w:proofErr w:type="spellStart"/>
       <w:r>
@@ -832,18 +840,27 @@
           <w:sz w:val="28"/>
           <w:szCs w:val="28"/>
         </w:rPr>
-        <w:t>csv</w:t>
+        <w:t>hashlib</w:t>
       </w:r>
       <w:proofErr w:type="spellEnd"/>
-      <w:r>
-        <w:rPr>
-          <w:rFonts w:ascii="Times New Roman" w:hAnsi="Times New Roman" w:cs="Times New Roman"/>
-          <w:sz w:val="28"/>
-          <w:szCs w:val="28"/>
-        </w:rPr>
-        <w:t xml:space="preserve"> и </w:t>
-      </w:r>
-      <w:bookmarkStart w:id="4" w:name="OLE_LINK4"/>
+    </w:p>
+    <w:p>
+      <w:pPr>
+        <w:jc w:val="both"/>
+        <w:rPr>
+          <w:rFonts w:ascii="Times New Roman" w:hAnsi="Times New Roman" w:cs="Times New Roman"/>
+          <w:sz w:val="28"/>
+          <w:szCs w:val="28"/>
+        </w:rPr>
+      </w:pPr>
+      <w:r>
+        <w:rPr>
+          <w:rFonts w:ascii="Times New Roman" w:hAnsi="Times New Roman" w:cs="Times New Roman"/>
+          <w:sz w:val="28"/>
+          <w:szCs w:val="28"/>
+        </w:rPr>
+        <w:t xml:space="preserve">Работа с таблицами: </w:t>
+      </w:r>
       <w:proofErr w:type="spellStart"/>
       <w:r>
         <w:rPr>
@@ -853,14 +870,20 @@
           <w:sz w:val="28"/>
           <w:szCs w:val="28"/>
         </w:rPr>
-        <w:t>xlsxwriter</w:t>
-      </w:r>
-      <w:bookmarkEnd w:id="4"/>
+        <w:t>csv</w:t>
+      </w:r>
       <w:proofErr w:type="spellEnd"/>
-    </w:p>
-    <w:p>
-      <w:pPr>
-        <w:jc w:val="both"/>
+      <w:r>
+        <w:rPr>
+          <w:rFonts w:ascii="Times New Roman" w:hAnsi="Times New Roman" w:cs="Times New Roman"/>
+          <w:sz w:val="28"/>
+          <w:szCs w:val="28"/>
+        </w:rPr>
+        <w:t xml:space="preserve"> и </w:t>
+      </w:r>
+      <w:bookmarkStart w:id="6" w:name="OLE_LINK4"/>
+      <w:proofErr w:type="spellStart"/>
+      <w:r>
         <w:rPr>
           <w:rFonts w:ascii="Times New Roman" w:hAnsi="Times New Roman" w:cs="Times New Roman"/>
           <w:i/>
@@ -868,51 +891,30 @@
           <w:sz w:val="28"/>
           <w:szCs w:val="28"/>
         </w:rPr>
-      </w:pPr>
-      <w:r>
-        <w:rPr>
-          <w:rFonts w:ascii="Times New Roman" w:hAnsi="Times New Roman" w:cs="Times New Roman"/>
-          <w:sz w:val="28"/>
-          <w:szCs w:val="28"/>
-        </w:rPr>
-        <w:t xml:space="preserve">Работа с графиками: </w:t>
-      </w:r>
-      <w:r>
+        <w:t>xlsxwriter</w:t>
+      </w:r>
+      <w:bookmarkEnd w:id="6"/>
+      <w:proofErr w:type="spellEnd"/>
+    </w:p>
+    <w:p>
+      <w:pPr>
+        <w:jc w:val="both"/>
         <w:rPr>
           <w:rFonts w:ascii="Times New Roman" w:hAnsi="Times New Roman" w:cs="Times New Roman"/>
           <w:i/>
           <w:iCs/>
           <w:sz w:val="28"/>
           <w:szCs w:val="28"/>
-          <w:lang w:val="en-US"/>
-        </w:rPr>
-        <w:t>pandas</w:t>
-      </w:r>
-      <w:r>
-        <w:rPr>
-          <w:rFonts w:ascii="Times New Roman" w:hAnsi="Times New Roman" w:cs="Times New Roman"/>
-          <w:sz w:val="28"/>
-          <w:szCs w:val="28"/>
-        </w:rPr>
-        <w:t xml:space="preserve"> </w:t>
-      </w:r>
-      <w:r>
-        <w:rPr>
-          <w:rFonts w:ascii="Times New Roman" w:hAnsi="Times New Roman" w:cs="Times New Roman"/>
-          <w:sz w:val="28"/>
-          <w:szCs w:val="28"/>
-        </w:rPr>
-        <w:t>и</w:t>
-      </w:r>
-      <w:r>
-        <w:rPr>
-          <w:rFonts w:ascii="Times New Roman" w:hAnsi="Times New Roman" w:cs="Times New Roman"/>
-          <w:sz w:val="28"/>
-          <w:szCs w:val="28"/>
-        </w:rPr>
-        <w:t xml:space="preserve"> </w:t>
-      </w:r>
-      <w:bookmarkStart w:id="5" w:name="OLE_LINK5"/>
+        </w:rPr>
+      </w:pPr>
+      <w:r>
+        <w:rPr>
+          <w:rFonts w:ascii="Times New Roman" w:hAnsi="Times New Roman" w:cs="Times New Roman"/>
+          <w:sz w:val="28"/>
+          <w:szCs w:val="28"/>
+        </w:rPr>
+        <w:t xml:space="preserve">Работа с графиками: </w:t>
+      </w:r>
       <w:r>
         <w:rPr>
           <w:rFonts w:ascii="Times New Roman" w:hAnsi="Times New Roman" w:cs="Times New Roman"/>
@@ -922,27 +924,33 @@
           <w:szCs w:val="28"/>
           <w:lang w:val="en-US"/>
         </w:rPr>
-        <w:t>matplotlib</w:t>
-      </w:r>
-      <w:bookmarkEnd w:id="5"/>
-    </w:p>
-    <w:p>
-      <w:pPr>
-        <w:jc w:val="both"/>
-        <w:rPr>
-          <w:rFonts w:ascii="Times New Roman" w:hAnsi="Times New Roman" w:cs="Times New Roman"/>
-          <w:sz w:val="28"/>
-          <w:szCs w:val="28"/>
-        </w:rPr>
-      </w:pPr>
-      <w:r>
-        <w:rPr>
-          <w:rFonts w:ascii="Times New Roman" w:hAnsi="Times New Roman" w:cs="Times New Roman"/>
-          <w:sz w:val="28"/>
-          <w:szCs w:val="28"/>
-        </w:rPr>
-        <w:t xml:space="preserve">Работа с системой (файловой системой): </w:t>
-      </w:r>
+        <w:t>pandas</w:t>
+      </w:r>
+      <w:r>
+        <w:rPr>
+          <w:rFonts w:ascii="Times New Roman" w:hAnsi="Times New Roman" w:cs="Times New Roman"/>
+          <w:sz w:val="28"/>
+          <w:szCs w:val="28"/>
+        </w:rPr>
+        <w:t xml:space="preserve"> </w:t>
+      </w:r>
+      <w:r>
+        <w:rPr>
+          <w:rFonts w:ascii="Times New Roman" w:hAnsi="Times New Roman" w:cs="Times New Roman"/>
+          <w:sz w:val="28"/>
+          <w:szCs w:val="28"/>
+        </w:rPr>
+        <w:t>и</w:t>
+      </w:r>
+      <w:r>
+        <w:rPr>
+          <w:rFonts w:ascii="Times New Roman" w:hAnsi="Times New Roman" w:cs="Times New Roman"/>
+          <w:sz w:val="28"/>
+          <w:szCs w:val="28"/>
+        </w:rPr>
+        <w:t xml:space="preserve"> </w:t>
+      </w:r>
+      <w:bookmarkStart w:id="7" w:name="OLE_LINK5"/>
       <w:r>
         <w:rPr>
           <w:rFonts w:ascii="Times New Roman" w:hAnsi="Times New Roman" w:cs="Times New Roman"/>
@@ -950,8 +958,28 @@
           <w:iCs/>
           <w:sz w:val="28"/>
           <w:szCs w:val="28"/>
-        </w:rPr>
-        <w:t>o</w:t>
+          <w:lang w:val="en-US"/>
+        </w:rPr>
+        <w:t>matplotlib</w:t>
+      </w:r>
+      <w:bookmarkEnd w:id="7"/>
+    </w:p>
+    <w:p>
+      <w:pPr>
+        <w:jc w:val="both"/>
+        <w:rPr>
+          <w:rFonts w:ascii="Times New Roman" w:hAnsi="Times New Roman" w:cs="Times New Roman"/>
+          <w:sz w:val="28"/>
+          <w:szCs w:val="28"/>
+        </w:rPr>
+      </w:pPr>
+      <w:r>
+        <w:rPr>
+          <w:rFonts w:ascii="Times New Roman" w:hAnsi="Times New Roman" w:cs="Times New Roman"/>
+          <w:sz w:val="28"/>
+          <w:szCs w:val="28"/>
+        </w:rPr>
+        <w:t xml:space="preserve">Работа с системой (файловой системой): </w:t>
       </w:r>
       <w:r>
         <w:rPr>
@@ -960,11 +988,22 @@
           <w:iCs/>
           <w:sz w:val="28"/>
           <w:szCs w:val="28"/>
+        </w:rPr>
+        <w:t>o</w:t>
+      </w:r>
+      <w:r>
+        <w:rPr>
+          <w:rFonts w:ascii="Times New Roman" w:hAnsi="Times New Roman" w:cs="Times New Roman"/>
+          <w:i/>
+          <w:iCs/>
+          <w:sz w:val="28"/>
+          <w:szCs w:val="28"/>
           <w:lang w:val="en-US"/>
         </w:rPr>
         <w:t>s</w:t>
       </w:r>
     </w:p>
+    <w:bookmarkEnd w:id="5"/>
     <w:p>
       <w:pPr>
         <w:jc w:val="both"/>

</xml_diff>